<commit_message>
v0.0.3 Documentation v1.1.0 updated
</commit_message>
<xml_diff>
--- a/documentation/Debriefing.v1.1.0.docx
+++ b/documentation/Debriefing.v1.1.0.docx
@@ -4,7 +4,13 @@
   <w:body>
     <w:p>
       <w:r>
-        <w:t>Project Reservering systeem Debriefing</w:t>
+        <w:t>Project Reservering</w:t>
+      </w:r>
+      <w:r>
+        <w:t>s</w:t>
+      </w:r>
+      <w:r>
+        <w:t>systeem Debriefing</w:t>
       </w:r>
     </w:p>
     <w:p>
@@ -77,7 +83,7 @@
           <w:sz w:val="20"/>
           <w:szCs w:val="20"/>
         </w:rPr>
-        <w:t xml:space="preserve"> tijdens het interview met mijn opdracht gever.</w:t>
+        <w:t xml:space="preserve"> tijdens het interview met mijn opdrachtgever.</w:t>
       </w:r>
     </w:p>
     <w:p>
@@ -110,7 +116,10 @@
       </w:r>
       <w:proofErr w:type="spellEnd"/>
       <w:r>
-        <w:t xml:space="preserve">. </w:t>
+        <w:t>.</w:t>
+      </w:r>
+      <w:r>
+        <w:t xml:space="preserve"> </w:t>
       </w:r>
       <w:proofErr w:type="spellStart"/>
       <w:r>
@@ -221,7 +230,13 @@
       </w:r>
       <w:proofErr w:type="spellEnd"/>
       <w:r>
-        <w:t xml:space="preserve"> voedsel en tijd verspeeld . </w:t>
+        <w:t xml:space="preserve"> voedsel en tijd versp</w:t>
+      </w:r>
+      <w:r>
+        <w:t>il</w:t>
+      </w:r>
+      <w:r>
+        <w:t xml:space="preserve">d . </w:t>
       </w:r>
       <w:r>
         <w:t xml:space="preserve">Ook de investering die hij dan al heeft gedaan is dan voor niets geweest. </w:t>
@@ -411,7 +426,7 @@
         <w:t xml:space="preserve">tot </w:t>
       </w:r>
       <w:r>
-        <w:t xml:space="preserve"> mond reclame eventueel uitgroeien tot mensen buiten deze kleine cirkel.</w:t>
+        <w:t>mond reclame eventueel uitgroeien tot mensen buiten deze kleine cirkel.</w:t>
       </w:r>
       <w:r>
         <w:t xml:space="preserve"> </w:t>
@@ -747,7 +762,15 @@
       </w:r>
     </w:p>
     <w:p>
-      <w:r>
+      <w:pPr>
+        <w:rPr>
+          <w:rFonts w:asciiTheme="majorHAnsi" w:hAnsiTheme="majorHAnsi" w:cstheme="majorHAnsi"/>
+        </w:rPr>
+      </w:pPr>
+      <w:r>
+        <w:rPr>
+          <w:rFonts w:asciiTheme="majorHAnsi" w:hAnsiTheme="majorHAnsi" w:cstheme="majorHAnsi"/>
+        </w:rPr>
         <w:t>Planning</w:t>
       </w:r>
     </w:p>
@@ -760,17 +783,13 @@
         <w:shd w:val="clear" w:color="auto" w:fill="FFFFFF"/>
         <w:spacing w:before="100" w:beforeAutospacing="1" w:after="100" w:afterAutospacing="1" w:line="240" w:lineRule="auto"/>
         <w:rPr>
-          <w:rFonts w:ascii="Helvetica" w:eastAsia="Times New Roman" w:hAnsi="Helvetica" w:cs="Helvetica"/>
-          <w:sz w:val="20"/>
-          <w:szCs w:val="20"/>
-          <w:lang w:eastAsia="nl-NL"/>
-        </w:rPr>
-      </w:pPr>
-      <w:r>
-        <w:rPr>
-          <w:rFonts w:ascii="Helvetica" w:eastAsia="Times New Roman" w:hAnsi="Helvetica" w:cs="Helvetica"/>
-          <w:sz w:val="20"/>
-          <w:szCs w:val="20"/>
+          <w:rFonts w:asciiTheme="majorHAnsi" w:eastAsia="Times New Roman" w:hAnsiTheme="majorHAnsi" w:cstheme="majorHAnsi"/>
+          <w:lang w:eastAsia="nl-NL"/>
+        </w:rPr>
+      </w:pPr>
+      <w:r>
+        <w:rPr>
+          <w:rFonts w:asciiTheme="majorHAnsi" w:eastAsia="Times New Roman" w:hAnsiTheme="majorHAnsi" w:cstheme="majorHAnsi"/>
           <w:lang w:eastAsia="nl-NL"/>
         </w:rPr>
         <w:t>Inleveren Debriefing versie 1: 20-11-2021</w:t>
@@ -785,17 +804,13 @@
         <w:shd w:val="clear" w:color="auto" w:fill="FFFFFF"/>
         <w:spacing w:before="100" w:beforeAutospacing="1" w:after="100" w:afterAutospacing="1" w:line="240" w:lineRule="auto"/>
         <w:rPr>
-          <w:rFonts w:ascii="Helvetica" w:eastAsia="Times New Roman" w:hAnsi="Helvetica" w:cs="Helvetica"/>
-          <w:sz w:val="20"/>
-          <w:szCs w:val="20"/>
-          <w:lang w:eastAsia="nl-NL"/>
-        </w:rPr>
-      </w:pPr>
-      <w:r>
-        <w:rPr>
-          <w:rFonts w:ascii="Helvetica" w:eastAsia="Times New Roman" w:hAnsi="Helvetica" w:cs="Helvetica"/>
-          <w:sz w:val="20"/>
-          <w:szCs w:val="20"/>
+          <w:rFonts w:asciiTheme="majorHAnsi" w:eastAsia="Times New Roman" w:hAnsiTheme="majorHAnsi" w:cstheme="majorHAnsi"/>
+          <w:lang w:eastAsia="nl-NL"/>
+        </w:rPr>
+      </w:pPr>
+      <w:r>
+        <w:rPr>
+          <w:rFonts w:asciiTheme="majorHAnsi" w:eastAsia="Times New Roman" w:hAnsiTheme="majorHAnsi" w:cstheme="majorHAnsi"/>
           <w:lang w:eastAsia="nl-NL"/>
         </w:rPr>
         <w:t>Inleveren Debriefing versie 2: 24-11-2021</w:t>
@@ -810,20 +825,39 @@
         <w:shd w:val="clear" w:color="auto" w:fill="FFFFFF"/>
         <w:spacing w:before="100" w:beforeAutospacing="1" w:after="100" w:afterAutospacing="1" w:line="240" w:lineRule="auto"/>
         <w:rPr>
-          <w:rFonts w:ascii="Helvetica" w:eastAsia="Times New Roman" w:hAnsi="Helvetica" w:cs="Helvetica"/>
-          <w:sz w:val="20"/>
-          <w:szCs w:val="20"/>
+          <w:rFonts w:asciiTheme="majorHAnsi" w:eastAsia="Times New Roman" w:hAnsiTheme="majorHAnsi" w:cstheme="majorHAnsi"/>
           <w:lang w:val="en-GB" w:eastAsia="nl-NL"/>
         </w:rPr>
       </w:pPr>
-      <w:r>
-        <w:rPr>
-          <w:rFonts w:ascii="Helvetica" w:eastAsia="Times New Roman" w:hAnsi="Helvetica" w:cs="Helvetica"/>
-          <w:sz w:val="20"/>
-          <w:szCs w:val="20"/>
+      <w:proofErr w:type="spellStart"/>
+      <w:r>
+        <w:rPr>
+          <w:rFonts w:asciiTheme="majorHAnsi" w:eastAsia="Times New Roman" w:hAnsiTheme="majorHAnsi" w:cstheme="majorHAnsi"/>
           <w:lang w:val="en-GB" w:eastAsia="nl-NL"/>
         </w:rPr>
-        <w:t>Inleveren Being a bos block: 24-11-2021</w:t>
+        <w:t>Inleveren</w:t>
+      </w:r>
+      <w:proofErr w:type="spellEnd"/>
+      <w:r>
+        <w:rPr>
+          <w:rFonts w:asciiTheme="majorHAnsi" w:eastAsia="Times New Roman" w:hAnsiTheme="majorHAnsi" w:cstheme="majorHAnsi"/>
+          <w:lang w:val="en-GB" w:eastAsia="nl-NL"/>
+        </w:rPr>
+        <w:t xml:space="preserve"> Being a bos</w:t>
+      </w:r>
+      <w:r>
+        <w:rPr>
+          <w:rFonts w:asciiTheme="majorHAnsi" w:eastAsia="Times New Roman" w:hAnsiTheme="majorHAnsi" w:cstheme="majorHAnsi"/>
+          <w:lang w:val="en-GB" w:eastAsia="nl-NL"/>
+        </w:rPr>
+        <w:t>s</w:t>
+      </w:r>
+      <w:r>
+        <w:rPr>
+          <w:rFonts w:asciiTheme="majorHAnsi" w:eastAsia="Times New Roman" w:hAnsiTheme="majorHAnsi" w:cstheme="majorHAnsi"/>
+          <w:lang w:val="en-GB" w:eastAsia="nl-NL"/>
+        </w:rPr>
+        <w:t xml:space="preserve"> block: 24-11-2021</w:t>
       </w:r>
     </w:p>
     <w:p>
@@ -835,17 +869,13 @@
         <w:shd w:val="clear" w:color="auto" w:fill="FFFFFF"/>
         <w:spacing w:before="100" w:beforeAutospacing="1" w:after="100" w:afterAutospacing="1" w:line="240" w:lineRule="auto"/>
         <w:rPr>
-          <w:rFonts w:ascii="Helvetica" w:eastAsia="Times New Roman" w:hAnsi="Helvetica" w:cs="Helvetica"/>
-          <w:sz w:val="20"/>
-          <w:szCs w:val="20"/>
-          <w:lang w:eastAsia="nl-NL"/>
-        </w:rPr>
-      </w:pPr>
-      <w:r>
-        <w:rPr>
-          <w:rFonts w:ascii="Helvetica" w:eastAsia="Times New Roman" w:hAnsi="Helvetica" w:cs="Helvetica"/>
-          <w:sz w:val="20"/>
-          <w:szCs w:val="20"/>
+          <w:rFonts w:asciiTheme="majorHAnsi" w:eastAsia="Times New Roman" w:hAnsiTheme="majorHAnsi" w:cstheme="majorHAnsi"/>
+          <w:lang w:eastAsia="nl-NL"/>
+        </w:rPr>
+      </w:pPr>
+      <w:r>
+        <w:rPr>
+          <w:rFonts w:asciiTheme="majorHAnsi" w:eastAsia="Times New Roman" w:hAnsiTheme="majorHAnsi" w:cstheme="majorHAnsi"/>
           <w:lang w:eastAsia="nl-NL"/>
         </w:rPr>
         <w:t xml:space="preserve">Inleveren </w:t>
@@ -853,9 +883,7 @@
       <w:proofErr w:type="spellStart"/>
       <w:r>
         <w:rPr>
-          <w:rFonts w:ascii="Helvetica" w:eastAsia="Times New Roman" w:hAnsi="Helvetica" w:cs="Helvetica"/>
-          <w:sz w:val="20"/>
-          <w:szCs w:val="20"/>
+          <w:rFonts w:asciiTheme="majorHAnsi" w:eastAsia="Times New Roman" w:hAnsiTheme="majorHAnsi" w:cstheme="majorHAnsi"/>
           <w:lang w:eastAsia="nl-NL"/>
         </w:rPr>
         <w:t>userstorys</w:t>
@@ -863,9 +891,7 @@
       <w:proofErr w:type="spellEnd"/>
       <w:r>
         <w:rPr>
-          <w:rFonts w:ascii="Helvetica" w:eastAsia="Times New Roman" w:hAnsi="Helvetica" w:cs="Helvetica"/>
-          <w:sz w:val="20"/>
-          <w:szCs w:val="20"/>
+          <w:rFonts w:asciiTheme="majorHAnsi" w:eastAsia="Times New Roman" w:hAnsiTheme="majorHAnsi" w:cstheme="majorHAnsi"/>
           <w:lang w:eastAsia="nl-NL"/>
         </w:rPr>
         <w:t>: 29-11-2021</w:t>
@@ -880,17 +906,13 @@
         <w:shd w:val="clear" w:color="auto" w:fill="FFFFFF"/>
         <w:spacing w:before="100" w:beforeAutospacing="1" w:after="100" w:afterAutospacing="1" w:line="240" w:lineRule="auto"/>
         <w:rPr>
-          <w:rFonts w:ascii="Helvetica" w:eastAsia="Times New Roman" w:hAnsi="Helvetica" w:cs="Helvetica"/>
-          <w:sz w:val="20"/>
-          <w:szCs w:val="20"/>
-          <w:lang w:eastAsia="nl-NL"/>
-        </w:rPr>
-      </w:pPr>
-      <w:r>
-        <w:rPr>
-          <w:rFonts w:ascii="Helvetica" w:eastAsia="Times New Roman" w:hAnsi="Helvetica" w:cs="Helvetica"/>
-          <w:sz w:val="20"/>
-          <w:szCs w:val="20"/>
+          <w:rFonts w:asciiTheme="majorHAnsi" w:eastAsia="Times New Roman" w:hAnsiTheme="majorHAnsi" w:cstheme="majorHAnsi"/>
+          <w:lang w:eastAsia="nl-NL"/>
+        </w:rPr>
+      </w:pPr>
+      <w:r>
+        <w:rPr>
+          <w:rFonts w:asciiTheme="majorHAnsi" w:eastAsia="Times New Roman" w:hAnsiTheme="majorHAnsi" w:cstheme="majorHAnsi"/>
           <w:lang w:eastAsia="nl-NL"/>
         </w:rPr>
         <w:t xml:space="preserve">Inleveren </w:t>
@@ -898,9 +920,7 @@
       <w:proofErr w:type="spellStart"/>
       <w:r>
         <w:rPr>
-          <w:rFonts w:ascii="Helvetica" w:eastAsia="Times New Roman" w:hAnsi="Helvetica" w:cs="Helvetica"/>
-          <w:sz w:val="20"/>
-          <w:szCs w:val="20"/>
+          <w:rFonts w:asciiTheme="majorHAnsi" w:eastAsia="Times New Roman" w:hAnsiTheme="majorHAnsi" w:cstheme="majorHAnsi"/>
           <w:lang w:eastAsia="nl-NL"/>
         </w:rPr>
         <w:t>wire</w:t>
@@ -908,9 +928,7 @@
       <w:proofErr w:type="spellEnd"/>
       <w:r>
         <w:rPr>
-          <w:rFonts w:ascii="Helvetica" w:eastAsia="Times New Roman" w:hAnsi="Helvetica" w:cs="Helvetica"/>
-          <w:sz w:val="20"/>
-          <w:szCs w:val="20"/>
+          <w:rFonts w:asciiTheme="majorHAnsi" w:eastAsia="Times New Roman" w:hAnsiTheme="majorHAnsi" w:cstheme="majorHAnsi"/>
           <w:lang w:eastAsia="nl-NL"/>
         </w:rPr>
         <w:t xml:space="preserve"> frames: 29-11-2021</w:t>
@@ -925,17 +943,13 @@
         <w:shd w:val="clear" w:color="auto" w:fill="FFFFFF"/>
         <w:spacing w:before="100" w:beforeAutospacing="1" w:after="100" w:afterAutospacing="1" w:line="240" w:lineRule="auto"/>
         <w:rPr>
-          <w:rFonts w:ascii="Helvetica" w:eastAsia="Times New Roman" w:hAnsi="Helvetica" w:cs="Helvetica"/>
-          <w:sz w:val="20"/>
-          <w:szCs w:val="20"/>
-          <w:lang w:eastAsia="nl-NL"/>
-        </w:rPr>
-      </w:pPr>
-      <w:r>
-        <w:rPr>
-          <w:rFonts w:ascii="Helvetica" w:eastAsia="Times New Roman" w:hAnsi="Helvetica" w:cs="Helvetica"/>
-          <w:sz w:val="20"/>
-          <w:szCs w:val="20"/>
+          <w:rFonts w:asciiTheme="majorHAnsi" w:eastAsia="Times New Roman" w:hAnsiTheme="majorHAnsi" w:cstheme="majorHAnsi"/>
+          <w:lang w:eastAsia="nl-NL"/>
+        </w:rPr>
+      </w:pPr>
+      <w:r>
+        <w:rPr>
+          <w:rFonts w:asciiTheme="majorHAnsi" w:eastAsia="Times New Roman" w:hAnsiTheme="majorHAnsi" w:cstheme="majorHAnsi"/>
           <w:lang w:eastAsia="nl-NL"/>
         </w:rPr>
         <w:t xml:space="preserve">Inleveren </w:t>
@@ -943,9 +957,7 @@
       <w:proofErr w:type="spellStart"/>
       <w:r>
         <w:rPr>
-          <w:rFonts w:ascii="Helvetica" w:eastAsia="Times New Roman" w:hAnsi="Helvetica" w:cs="Helvetica"/>
-          <w:sz w:val="20"/>
-          <w:szCs w:val="20"/>
+          <w:rFonts w:asciiTheme="majorHAnsi" w:eastAsia="Times New Roman" w:hAnsiTheme="majorHAnsi" w:cstheme="majorHAnsi"/>
           <w:lang w:eastAsia="nl-NL"/>
         </w:rPr>
         <w:t>Sidemap</w:t>
@@ -953,9 +965,7 @@
       <w:proofErr w:type="spellEnd"/>
       <w:r>
         <w:rPr>
-          <w:rFonts w:ascii="Helvetica" w:eastAsia="Times New Roman" w:hAnsi="Helvetica" w:cs="Helvetica"/>
-          <w:sz w:val="20"/>
-          <w:szCs w:val="20"/>
+          <w:rFonts w:asciiTheme="majorHAnsi" w:eastAsia="Times New Roman" w:hAnsiTheme="majorHAnsi" w:cstheme="majorHAnsi"/>
           <w:lang w:eastAsia="nl-NL"/>
         </w:rPr>
         <w:t>: 29-11-2021</w:t>
@@ -970,17 +980,13 @@
         <w:shd w:val="clear" w:color="auto" w:fill="FFFFFF"/>
         <w:spacing w:before="100" w:beforeAutospacing="1" w:after="100" w:afterAutospacing="1" w:line="240" w:lineRule="auto"/>
         <w:rPr>
-          <w:rFonts w:ascii="Helvetica" w:eastAsia="Times New Roman" w:hAnsi="Helvetica" w:cs="Helvetica"/>
-          <w:sz w:val="20"/>
-          <w:szCs w:val="20"/>
-          <w:lang w:eastAsia="nl-NL"/>
-        </w:rPr>
-      </w:pPr>
-      <w:r>
-        <w:rPr>
-          <w:rFonts w:ascii="Helvetica" w:eastAsia="Times New Roman" w:hAnsi="Helvetica" w:cs="Helvetica"/>
-          <w:sz w:val="20"/>
-          <w:szCs w:val="20"/>
+          <w:rFonts w:asciiTheme="majorHAnsi" w:eastAsia="Times New Roman" w:hAnsiTheme="majorHAnsi" w:cstheme="majorHAnsi"/>
+          <w:lang w:eastAsia="nl-NL"/>
+        </w:rPr>
+      </w:pPr>
+      <w:r>
+        <w:rPr>
+          <w:rFonts w:asciiTheme="majorHAnsi" w:eastAsia="Times New Roman" w:hAnsiTheme="majorHAnsi" w:cstheme="majorHAnsi"/>
           <w:lang w:eastAsia="nl-NL"/>
         </w:rPr>
         <w:t>Inleveren eerste prototype: 1-12-2021</w:t>
@@ -995,17 +1001,13 @@
         <w:shd w:val="clear" w:color="auto" w:fill="FFFFFF"/>
         <w:spacing w:before="100" w:beforeAutospacing="1" w:after="100" w:afterAutospacing="1" w:line="240" w:lineRule="auto"/>
         <w:rPr>
-          <w:rFonts w:ascii="Helvetica" w:eastAsia="Times New Roman" w:hAnsi="Helvetica" w:cs="Helvetica"/>
-          <w:sz w:val="20"/>
-          <w:szCs w:val="20"/>
-          <w:lang w:eastAsia="nl-NL"/>
-        </w:rPr>
-      </w:pPr>
-      <w:r>
-        <w:rPr>
-          <w:rFonts w:ascii="Helvetica" w:eastAsia="Times New Roman" w:hAnsi="Helvetica" w:cs="Helvetica"/>
-          <w:sz w:val="20"/>
-          <w:szCs w:val="20"/>
+          <w:rFonts w:asciiTheme="majorHAnsi" w:eastAsia="Times New Roman" w:hAnsiTheme="majorHAnsi" w:cstheme="majorHAnsi"/>
+          <w:lang w:eastAsia="nl-NL"/>
+        </w:rPr>
+      </w:pPr>
+      <w:r>
+        <w:rPr>
+          <w:rFonts w:asciiTheme="majorHAnsi" w:eastAsia="Times New Roman" w:hAnsiTheme="majorHAnsi" w:cstheme="majorHAnsi"/>
           <w:lang w:eastAsia="nl-NL"/>
         </w:rPr>
         <w:t xml:space="preserve">inleveren </w:t>
@@ -1013,9 +1015,7 @@
       <w:proofErr w:type="spellStart"/>
       <w:r>
         <w:rPr>
-          <w:rFonts w:ascii="Helvetica" w:eastAsia="Times New Roman" w:hAnsi="Helvetica" w:cs="Helvetica"/>
-          <w:sz w:val="20"/>
-          <w:szCs w:val="20"/>
+          <w:rFonts w:asciiTheme="majorHAnsi" w:eastAsia="Times New Roman" w:hAnsiTheme="majorHAnsi" w:cstheme="majorHAnsi"/>
           <w:lang w:eastAsia="nl-NL"/>
         </w:rPr>
         <w:t>create</w:t>
@@ -1023,9 +1023,7 @@
       <w:proofErr w:type="spellEnd"/>
       <w:r>
         <w:rPr>
-          <w:rFonts w:ascii="Helvetica" w:eastAsia="Times New Roman" w:hAnsi="Helvetica" w:cs="Helvetica"/>
-          <w:sz w:val="20"/>
-          <w:szCs w:val="20"/>
+          <w:rFonts w:asciiTheme="majorHAnsi" w:eastAsia="Times New Roman" w:hAnsiTheme="majorHAnsi" w:cstheme="majorHAnsi"/>
           <w:lang w:eastAsia="nl-NL"/>
         </w:rPr>
         <w:t xml:space="preserve"> product functionaliteit 5-12-2021</w:t>
@@ -1040,17 +1038,13 @@
         <w:shd w:val="clear" w:color="auto" w:fill="FFFFFF"/>
         <w:spacing w:before="100" w:beforeAutospacing="1" w:after="100" w:afterAutospacing="1" w:line="240" w:lineRule="auto"/>
         <w:rPr>
-          <w:rFonts w:ascii="Helvetica" w:eastAsia="Times New Roman" w:hAnsi="Helvetica" w:cs="Helvetica"/>
-          <w:sz w:val="20"/>
-          <w:szCs w:val="20"/>
-          <w:lang w:eastAsia="nl-NL"/>
-        </w:rPr>
-      </w:pPr>
-      <w:r>
-        <w:rPr>
-          <w:rFonts w:ascii="Helvetica" w:eastAsia="Times New Roman" w:hAnsi="Helvetica" w:cs="Helvetica"/>
-          <w:sz w:val="20"/>
-          <w:szCs w:val="20"/>
+          <w:rFonts w:asciiTheme="majorHAnsi" w:eastAsia="Times New Roman" w:hAnsiTheme="majorHAnsi" w:cstheme="majorHAnsi"/>
+          <w:lang w:eastAsia="nl-NL"/>
+        </w:rPr>
+      </w:pPr>
+      <w:r>
+        <w:rPr>
+          <w:rFonts w:asciiTheme="majorHAnsi" w:eastAsia="Times New Roman" w:hAnsiTheme="majorHAnsi" w:cstheme="majorHAnsi"/>
           <w:lang w:eastAsia="nl-NL"/>
         </w:rPr>
         <w:t>Inleveren update product functionaliteit 6-12-2021</w:t>
@@ -1065,17 +1059,13 @@
         <w:shd w:val="clear" w:color="auto" w:fill="FFFFFF"/>
         <w:spacing w:before="100" w:beforeAutospacing="1" w:after="100" w:afterAutospacing="1" w:line="240" w:lineRule="auto"/>
         <w:rPr>
-          <w:rFonts w:ascii="Helvetica" w:eastAsia="Times New Roman" w:hAnsi="Helvetica" w:cs="Helvetica"/>
-          <w:sz w:val="20"/>
-          <w:szCs w:val="20"/>
-          <w:lang w:eastAsia="nl-NL"/>
-        </w:rPr>
-      </w:pPr>
-      <w:r>
-        <w:rPr>
-          <w:rFonts w:ascii="Helvetica" w:eastAsia="Times New Roman" w:hAnsi="Helvetica" w:cs="Helvetica"/>
-          <w:sz w:val="20"/>
-          <w:szCs w:val="20"/>
+          <w:rFonts w:asciiTheme="majorHAnsi" w:eastAsia="Times New Roman" w:hAnsiTheme="majorHAnsi" w:cstheme="majorHAnsi"/>
+          <w:lang w:eastAsia="nl-NL"/>
+        </w:rPr>
+      </w:pPr>
+      <w:r>
+        <w:rPr>
+          <w:rFonts w:asciiTheme="majorHAnsi" w:eastAsia="Times New Roman" w:hAnsiTheme="majorHAnsi" w:cstheme="majorHAnsi"/>
           <w:lang w:eastAsia="nl-NL"/>
         </w:rPr>
         <w:t>Inleveren delete product functionaliteit 6-12-2021</w:t>
@@ -1090,17 +1080,13 @@
         <w:shd w:val="clear" w:color="auto" w:fill="FFFFFF"/>
         <w:spacing w:before="100" w:beforeAutospacing="1" w:after="100" w:afterAutospacing="1" w:line="240" w:lineRule="auto"/>
         <w:rPr>
-          <w:rFonts w:ascii="Helvetica" w:eastAsia="Times New Roman" w:hAnsi="Helvetica" w:cs="Helvetica"/>
-          <w:sz w:val="20"/>
-          <w:szCs w:val="20"/>
-          <w:lang w:eastAsia="nl-NL"/>
-        </w:rPr>
-      </w:pPr>
-      <w:r>
-        <w:rPr>
-          <w:rFonts w:ascii="Helvetica" w:eastAsia="Times New Roman" w:hAnsi="Helvetica" w:cs="Helvetica"/>
-          <w:sz w:val="20"/>
-          <w:szCs w:val="20"/>
+          <w:rFonts w:asciiTheme="majorHAnsi" w:eastAsia="Times New Roman" w:hAnsiTheme="majorHAnsi" w:cstheme="majorHAnsi"/>
+          <w:lang w:eastAsia="nl-NL"/>
+        </w:rPr>
+      </w:pPr>
+      <w:r>
+        <w:rPr>
+          <w:rFonts w:asciiTheme="majorHAnsi" w:eastAsia="Times New Roman" w:hAnsiTheme="majorHAnsi" w:cstheme="majorHAnsi"/>
           <w:lang w:eastAsia="nl-NL"/>
         </w:rPr>
         <w:t>Inleveren show product functionaliteit 8-12-2021</w:t>
@@ -1115,17 +1101,13 @@
         <w:shd w:val="clear" w:color="auto" w:fill="FFFFFF"/>
         <w:spacing w:before="100" w:beforeAutospacing="1" w:after="100" w:afterAutospacing="1" w:line="240" w:lineRule="auto"/>
         <w:rPr>
-          <w:rFonts w:ascii="Helvetica" w:eastAsia="Times New Roman" w:hAnsi="Helvetica" w:cs="Helvetica"/>
-          <w:sz w:val="20"/>
-          <w:szCs w:val="20"/>
-          <w:lang w:eastAsia="nl-NL"/>
-        </w:rPr>
-      </w:pPr>
-      <w:r>
-        <w:rPr>
-          <w:rFonts w:ascii="Helvetica" w:eastAsia="Times New Roman" w:hAnsi="Helvetica" w:cs="Helvetica"/>
-          <w:sz w:val="20"/>
-          <w:szCs w:val="20"/>
+          <w:rFonts w:asciiTheme="majorHAnsi" w:eastAsia="Times New Roman" w:hAnsiTheme="majorHAnsi" w:cstheme="majorHAnsi"/>
+          <w:lang w:eastAsia="nl-NL"/>
+        </w:rPr>
+      </w:pPr>
+      <w:r>
+        <w:rPr>
+          <w:rFonts w:asciiTheme="majorHAnsi" w:eastAsia="Times New Roman" w:hAnsiTheme="majorHAnsi" w:cstheme="majorHAnsi"/>
           <w:lang w:eastAsia="nl-NL"/>
         </w:rPr>
         <w:t xml:space="preserve">Inleveren </w:t>
@@ -1133,9 +1115,7 @@
       <w:proofErr w:type="spellStart"/>
       <w:r>
         <w:rPr>
-          <w:rFonts w:ascii="Helvetica" w:eastAsia="Times New Roman" w:hAnsi="Helvetica" w:cs="Helvetica"/>
-          <w:sz w:val="20"/>
-          <w:szCs w:val="20"/>
+          <w:rFonts w:asciiTheme="majorHAnsi" w:eastAsia="Times New Roman" w:hAnsiTheme="majorHAnsi" w:cstheme="majorHAnsi"/>
           <w:lang w:eastAsia="nl-NL"/>
         </w:rPr>
         <w:t>create</w:t>
@@ -1143,9 +1123,7 @@
       <w:proofErr w:type="spellEnd"/>
       <w:r>
         <w:rPr>
-          <w:rFonts w:ascii="Helvetica" w:eastAsia="Times New Roman" w:hAnsi="Helvetica" w:cs="Helvetica"/>
-          <w:sz w:val="20"/>
-          <w:szCs w:val="20"/>
+          <w:rFonts w:asciiTheme="majorHAnsi" w:eastAsia="Times New Roman" w:hAnsiTheme="majorHAnsi" w:cstheme="majorHAnsi"/>
           <w:lang w:eastAsia="nl-NL"/>
         </w:rPr>
         <w:t xml:space="preserve"> reservering functionaliteit - 10-12-2021</w:t>
@@ -1160,28 +1138,20 @@
         <w:shd w:val="clear" w:color="auto" w:fill="FFFFFF"/>
         <w:spacing w:before="100" w:beforeAutospacing="1" w:after="100" w:afterAutospacing="1" w:line="240" w:lineRule="auto"/>
         <w:rPr>
-          <w:rFonts w:ascii="Helvetica" w:eastAsia="Times New Roman" w:hAnsi="Helvetica" w:cs="Helvetica"/>
-          <w:sz w:val="20"/>
-          <w:szCs w:val="20"/>
-          <w:lang w:eastAsia="nl-NL"/>
-        </w:rPr>
-      </w:pPr>
-      <w:proofErr w:type="spellStart"/>
-      <w:r>
-        <w:rPr>
-          <w:rFonts w:ascii="Helvetica" w:eastAsia="Times New Roman" w:hAnsi="Helvetica" w:cs="Helvetica"/>
-          <w:sz w:val="20"/>
-          <w:szCs w:val="20"/>
-          <w:lang w:eastAsia="nl-NL"/>
-        </w:rPr>
-        <w:t>inlevren</w:t>
-      </w:r>
-      <w:proofErr w:type="spellEnd"/>
-      <w:r>
-        <w:rPr>
-          <w:rFonts w:ascii="Helvetica" w:eastAsia="Times New Roman" w:hAnsi="Helvetica" w:cs="Helvetica"/>
-          <w:sz w:val="20"/>
-          <w:szCs w:val="20"/>
+          <w:rFonts w:asciiTheme="majorHAnsi" w:eastAsia="Times New Roman" w:hAnsiTheme="majorHAnsi" w:cstheme="majorHAnsi"/>
+          <w:lang w:eastAsia="nl-NL"/>
+        </w:rPr>
+      </w:pPr>
+      <w:r>
+        <w:rPr>
+          <w:rFonts w:asciiTheme="majorHAnsi" w:eastAsia="Times New Roman" w:hAnsiTheme="majorHAnsi" w:cstheme="majorHAnsi"/>
+          <w:lang w:eastAsia="nl-NL"/>
+        </w:rPr>
+        <w:t>inleveren</w:t>
+      </w:r>
+      <w:r>
+        <w:rPr>
+          <w:rFonts w:asciiTheme="majorHAnsi" w:eastAsia="Times New Roman" w:hAnsiTheme="majorHAnsi" w:cstheme="majorHAnsi"/>
           <w:lang w:eastAsia="nl-NL"/>
         </w:rPr>
         <w:t xml:space="preserve"> update reservering functionaliteit 10-12-2021</w:t>
@@ -1196,17 +1166,13 @@
         <w:shd w:val="clear" w:color="auto" w:fill="FFFFFF"/>
         <w:spacing w:before="100" w:beforeAutospacing="1" w:after="100" w:afterAutospacing="1" w:line="240" w:lineRule="auto"/>
         <w:rPr>
-          <w:rFonts w:ascii="Helvetica" w:eastAsia="Times New Roman" w:hAnsi="Helvetica" w:cs="Helvetica"/>
-          <w:sz w:val="20"/>
-          <w:szCs w:val="20"/>
-          <w:lang w:eastAsia="nl-NL"/>
-        </w:rPr>
-      </w:pPr>
-      <w:r>
-        <w:rPr>
-          <w:rFonts w:ascii="Helvetica" w:eastAsia="Times New Roman" w:hAnsi="Helvetica" w:cs="Helvetica"/>
-          <w:sz w:val="20"/>
-          <w:szCs w:val="20"/>
+          <w:rFonts w:asciiTheme="majorHAnsi" w:eastAsia="Times New Roman" w:hAnsiTheme="majorHAnsi" w:cstheme="majorHAnsi"/>
+          <w:lang w:eastAsia="nl-NL"/>
+        </w:rPr>
+      </w:pPr>
+      <w:r>
+        <w:rPr>
+          <w:rFonts w:asciiTheme="majorHAnsi" w:eastAsia="Times New Roman" w:hAnsiTheme="majorHAnsi" w:cstheme="majorHAnsi"/>
           <w:lang w:eastAsia="nl-NL"/>
         </w:rPr>
         <w:t>inleveren delete reservering functionaliteit 10-12-2021</w:t>
@@ -1221,17 +1187,13 @@
         <w:shd w:val="clear" w:color="auto" w:fill="FFFFFF"/>
         <w:spacing w:before="100" w:beforeAutospacing="1" w:after="100" w:afterAutospacing="1" w:line="240" w:lineRule="auto"/>
         <w:rPr>
-          <w:rFonts w:ascii="Helvetica" w:eastAsia="Times New Roman" w:hAnsi="Helvetica" w:cs="Helvetica"/>
-          <w:sz w:val="20"/>
-          <w:szCs w:val="20"/>
-          <w:lang w:eastAsia="nl-NL"/>
-        </w:rPr>
-      </w:pPr>
-      <w:r>
-        <w:rPr>
-          <w:rFonts w:ascii="Helvetica" w:eastAsia="Times New Roman" w:hAnsi="Helvetica" w:cs="Helvetica"/>
-          <w:sz w:val="20"/>
-          <w:szCs w:val="20"/>
+          <w:rFonts w:asciiTheme="majorHAnsi" w:eastAsia="Times New Roman" w:hAnsiTheme="majorHAnsi" w:cstheme="majorHAnsi"/>
+          <w:lang w:eastAsia="nl-NL"/>
+        </w:rPr>
+      </w:pPr>
+      <w:r>
+        <w:rPr>
+          <w:rFonts w:asciiTheme="majorHAnsi" w:eastAsia="Times New Roman" w:hAnsiTheme="majorHAnsi" w:cstheme="majorHAnsi"/>
           <w:lang w:eastAsia="nl-NL"/>
         </w:rPr>
         <w:t>inleveren Show functionaliteit 10-12-2021</w:t>
@@ -1246,17 +1208,13 @@
         <w:shd w:val="clear" w:color="auto" w:fill="FFFFFF"/>
         <w:spacing w:before="100" w:beforeAutospacing="1" w:after="100" w:afterAutospacing="1" w:line="240" w:lineRule="auto"/>
         <w:rPr>
-          <w:rFonts w:ascii="Helvetica" w:eastAsia="Times New Roman" w:hAnsi="Helvetica" w:cs="Helvetica"/>
-          <w:sz w:val="20"/>
-          <w:szCs w:val="20"/>
-          <w:lang w:eastAsia="nl-NL"/>
-        </w:rPr>
-      </w:pPr>
-      <w:r>
-        <w:rPr>
-          <w:rFonts w:ascii="Helvetica" w:eastAsia="Times New Roman" w:hAnsi="Helvetica" w:cs="Helvetica"/>
-          <w:sz w:val="20"/>
-          <w:szCs w:val="20"/>
+          <w:rFonts w:asciiTheme="majorHAnsi" w:eastAsia="Times New Roman" w:hAnsiTheme="majorHAnsi" w:cstheme="majorHAnsi"/>
+          <w:lang w:eastAsia="nl-NL"/>
+        </w:rPr>
+      </w:pPr>
+      <w:r>
+        <w:rPr>
+          <w:rFonts w:asciiTheme="majorHAnsi" w:eastAsia="Times New Roman" w:hAnsiTheme="majorHAnsi" w:cstheme="majorHAnsi"/>
           <w:lang w:eastAsia="nl-NL"/>
         </w:rPr>
         <w:t>Inleveren Tweede prototype: 15-12-2021</w:t>
@@ -1271,17 +1229,13 @@
         <w:shd w:val="clear" w:color="auto" w:fill="FFFFFF"/>
         <w:spacing w:before="100" w:beforeAutospacing="1" w:after="100" w:afterAutospacing="1" w:line="240" w:lineRule="auto"/>
         <w:rPr>
-          <w:rFonts w:ascii="Helvetica" w:eastAsia="Times New Roman" w:hAnsi="Helvetica" w:cs="Helvetica"/>
-          <w:sz w:val="20"/>
-          <w:szCs w:val="20"/>
-          <w:lang w:eastAsia="nl-NL"/>
-        </w:rPr>
-      </w:pPr>
-      <w:r>
-        <w:rPr>
-          <w:rFonts w:ascii="Helvetica" w:eastAsia="Times New Roman" w:hAnsi="Helvetica" w:cs="Helvetica"/>
-          <w:sz w:val="20"/>
-          <w:szCs w:val="20"/>
+          <w:rFonts w:asciiTheme="majorHAnsi" w:eastAsia="Times New Roman" w:hAnsiTheme="majorHAnsi" w:cstheme="majorHAnsi"/>
+          <w:lang w:eastAsia="nl-NL"/>
+        </w:rPr>
+      </w:pPr>
+      <w:r>
+        <w:rPr>
+          <w:rFonts w:asciiTheme="majorHAnsi" w:eastAsia="Times New Roman" w:hAnsiTheme="majorHAnsi" w:cstheme="majorHAnsi"/>
           <w:lang w:eastAsia="nl-NL"/>
         </w:rPr>
         <w:t>Inleveren eindproduct 19-01-2022</w:t>
@@ -1723,8 +1677,26 @@
       <w:r>
         <w:t xml:space="preserve"> Ole van der Heiden</w:t>
       </w:r>
+      <w:r>
+        <w:tab/>
+      </w:r>
+      <w:r>
+        <w:tab/>
+      </w:r>
+      <w:r>
+        <w:tab/>
+        <w:t>Datum:</w:t>
+      </w:r>
+      <w:r>
+        <w:t xml:space="preserve"> </w:t>
+      </w:r>
+      <w:r>
+        <w:t>20-11-2021</w:t>
+      </w:r>
     </w:p>
     <w:p/>
+    <w:p/>
+    <w:p/>
     <w:p>
       <w:r>
         <w:t>Handtekening opdrachtgever:</w:t>
@@ -1739,17 +1711,25 @@
       <w:proofErr w:type="spellEnd"/>
       <w:r>
         <w:t xml:space="preserve"> Vervaet</w:t>
+      </w:r>
+      <w:r>
+        <w:tab/>
+      </w:r>
+      <w:r>
+        <w:tab/>
+      </w:r>
+      <w:r>
+        <w:tab/>
+      </w:r>
+      <w:r>
+        <w:tab/>
+        <w:t>Datum: 20-11-2021</w:t>
       </w:r>
     </w:p>
     <w:p/>
     <w:p/>
     <w:sectPr>
-      <w:headerReference w:type="even" r:id="rId7"/>
-      <w:headerReference w:type="default" r:id="rId8"/>
-      <w:footerReference w:type="even" r:id="rId9"/>
-      <w:footerReference w:type="default" r:id="rId10"/>
-      <w:headerReference w:type="first" r:id="rId11"/>
-      <w:footerReference w:type="first" r:id="rId12"/>
+      <w:headerReference w:type="default" r:id="rId7"/>
       <w:pgSz w:w="11906" w:h="16838"/>
       <w:pgMar w:top="1417" w:right="1417" w:bottom="1417" w:left="1417" w:header="708" w:footer="708" w:gutter="0"/>
       <w:cols w:space="708"/>
@@ -1784,36 +1764,6 @@
 </w:endnotes>
 </file>
 
-<file path=word/footer1.xml><?xml version="1.0" encoding="utf-8"?>
-<w:ftr xmlns:wpc="http://schemas.microsoft.com/office/word/2010/wordprocessingCanvas" xmlns:cx="http://schemas.microsoft.com/office/drawing/2014/chartex" xmlns:cx1="http://schemas.microsoft.com/office/drawing/2015/9/8/chartex" xmlns:cx2="http://schemas.microsoft.com/office/drawing/2015/10/21/chartex" xmlns:cx3="http://schemas.microsoft.com/office/drawing/2016/5/9/chartex" xmlns:cx4="http://schemas.microsoft.com/office/drawing/2016/5/10/chartex" xmlns:cx5="http://schemas.microsoft.com/office/drawing/2016/5/11/chartex" xmlns:cx6="http://schemas.microsoft.com/office/drawing/2016/5/12/chartex" xmlns:cx7="http://schemas.microsoft.com/office/drawing/2016/5/13/chartex" xmlns:cx8="http://schemas.microsoft.com/office/drawing/2016/5/14/chartex" xmlns:mc="http://schemas.openxmlformats.org/markup-compatibility/2006" xmlns:aink="http://schemas.microsoft.com/office/drawing/2016/ink" xmlns:am3d="http://schemas.microsoft.com/office/drawing/2017/model3d" xmlns:o="urn:schemas-microsoft-com:office:office" xmlns:r="http://schemas.openxmlformats.org/officeDocument/2006/relationships" xmlns:m="http://schemas.openxmlformats.org/officeDocument/2006/math" xmlns:v="urn:schemas-microsoft-com:vml" xmlns:wp14="http://schemas.microsoft.com/office/word/2010/wordprocessingDrawing" xmlns:wp="http://schemas.openxmlformats.org/drawingml/2006/wordprocessingDrawing" xmlns:w10="urn:schemas-microsoft-com:office:word" xmlns:w="http://schemas.openxmlformats.org/wordprocessingml/2006/main" xmlns:w14="http://schemas.microsoft.com/office/word/2010/wordml" xmlns:w15="http://schemas.microsoft.com/office/word/2012/wordml" xmlns:w16cex="http://schemas.microsoft.com/office/word/2018/wordml/cex" xmlns:w16cid="http://schemas.microsoft.com/office/word/2016/wordml/cid" xmlns:w16="http://schemas.microsoft.com/office/word/2018/wordml" xmlns:w16sdtdh="http://schemas.microsoft.com/office/word/2020/wordml/sdtdatahash" xmlns:w16se="http://schemas.microsoft.com/office/word/2015/wordml/symex" xmlns:wpg="http://schemas.microsoft.com/office/word/2010/wordprocessingGroup" xmlns:wpi="http://schemas.microsoft.com/office/word/2010/wordprocessingInk" xmlns:wne="http://schemas.microsoft.com/office/word/2006/wordml" xmlns:wps="http://schemas.microsoft.com/office/word/2010/wordprocessingShape" mc:Ignorable="w14 w15 w16se w16cid w16 w16cex w16sdtdh wp14">
-  <w:p>
-    <w:pPr>
-      <w:pStyle w:val="Voettekst"/>
-    </w:pPr>
-  </w:p>
-</w:ftr>
-</file>
-
-<file path=word/footer2.xml><?xml version="1.0" encoding="utf-8"?>
-<w:ftr xmlns:wpc="http://schemas.microsoft.com/office/word/2010/wordprocessingCanvas" xmlns:cx="http://schemas.microsoft.com/office/drawing/2014/chartex" xmlns:cx1="http://schemas.microsoft.com/office/drawing/2015/9/8/chartex" xmlns:cx2="http://schemas.microsoft.com/office/drawing/2015/10/21/chartex" xmlns:cx3="http://schemas.microsoft.com/office/drawing/2016/5/9/chartex" xmlns:cx4="http://schemas.microsoft.com/office/drawing/2016/5/10/chartex" xmlns:cx5="http://schemas.microsoft.com/office/drawing/2016/5/11/chartex" xmlns:cx6="http://schemas.microsoft.com/office/drawing/2016/5/12/chartex" xmlns:cx7="http://schemas.microsoft.com/office/drawing/2016/5/13/chartex" xmlns:cx8="http://schemas.microsoft.com/office/drawing/2016/5/14/chartex" xmlns:mc="http://schemas.openxmlformats.org/markup-compatibility/2006" xmlns:aink="http://schemas.microsoft.com/office/drawing/2016/ink" xmlns:am3d="http://schemas.microsoft.com/office/drawing/2017/model3d" xmlns:o="urn:schemas-microsoft-com:office:office" xmlns:r="http://schemas.openxmlformats.org/officeDocument/2006/relationships" xmlns:m="http://schemas.openxmlformats.org/officeDocument/2006/math" xmlns:v="urn:schemas-microsoft-com:vml" xmlns:wp14="http://schemas.microsoft.com/office/word/2010/wordprocessingDrawing" xmlns:wp="http://schemas.openxmlformats.org/drawingml/2006/wordprocessingDrawing" xmlns:w10="urn:schemas-microsoft-com:office:word" xmlns:w="http://schemas.openxmlformats.org/wordprocessingml/2006/main" xmlns:w14="http://schemas.microsoft.com/office/word/2010/wordml" xmlns:w15="http://schemas.microsoft.com/office/word/2012/wordml" xmlns:w16cex="http://schemas.microsoft.com/office/word/2018/wordml/cex" xmlns:w16cid="http://schemas.microsoft.com/office/word/2016/wordml/cid" xmlns:w16="http://schemas.microsoft.com/office/word/2018/wordml" xmlns:w16sdtdh="http://schemas.microsoft.com/office/word/2020/wordml/sdtdatahash" xmlns:w16se="http://schemas.microsoft.com/office/word/2015/wordml/symex" xmlns:wpg="http://schemas.microsoft.com/office/word/2010/wordprocessingGroup" xmlns:wpi="http://schemas.microsoft.com/office/word/2010/wordprocessingInk" xmlns:wne="http://schemas.microsoft.com/office/word/2006/wordml" xmlns:wps="http://schemas.microsoft.com/office/word/2010/wordprocessingShape" mc:Ignorable="w14 w15 w16se w16cid w16 w16cex w16sdtdh wp14">
-  <w:p>
-    <w:pPr>
-      <w:pStyle w:val="Voettekst"/>
-    </w:pPr>
-  </w:p>
-</w:ftr>
-</file>
-
-<file path=word/footer3.xml><?xml version="1.0" encoding="utf-8"?>
-<w:ftr xmlns:wpc="http://schemas.microsoft.com/office/word/2010/wordprocessingCanvas" xmlns:cx="http://schemas.microsoft.com/office/drawing/2014/chartex" xmlns:cx1="http://schemas.microsoft.com/office/drawing/2015/9/8/chartex" xmlns:cx2="http://schemas.microsoft.com/office/drawing/2015/10/21/chartex" xmlns:cx3="http://schemas.microsoft.com/office/drawing/2016/5/9/chartex" xmlns:cx4="http://schemas.microsoft.com/office/drawing/2016/5/10/chartex" xmlns:cx5="http://schemas.microsoft.com/office/drawing/2016/5/11/chartex" xmlns:cx6="http://schemas.microsoft.com/office/drawing/2016/5/12/chartex" xmlns:cx7="http://schemas.microsoft.com/office/drawing/2016/5/13/chartex" xmlns:cx8="http://schemas.microsoft.com/office/drawing/2016/5/14/chartex" xmlns:mc="http://schemas.openxmlformats.org/markup-compatibility/2006" xmlns:aink="http://schemas.microsoft.com/office/drawing/2016/ink" xmlns:am3d="http://schemas.microsoft.com/office/drawing/2017/model3d" xmlns:o="urn:schemas-microsoft-com:office:office" xmlns:r="http://schemas.openxmlformats.org/officeDocument/2006/relationships" xmlns:m="http://schemas.openxmlformats.org/officeDocument/2006/math" xmlns:v="urn:schemas-microsoft-com:vml" xmlns:wp14="http://schemas.microsoft.com/office/word/2010/wordprocessingDrawing" xmlns:wp="http://schemas.openxmlformats.org/drawingml/2006/wordprocessingDrawing" xmlns:w10="urn:schemas-microsoft-com:office:word" xmlns:w="http://schemas.openxmlformats.org/wordprocessingml/2006/main" xmlns:w14="http://schemas.microsoft.com/office/word/2010/wordml" xmlns:w15="http://schemas.microsoft.com/office/word/2012/wordml" xmlns:w16cex="http://schemas.microsoft.com/office/word/2018/wordml/cex" xmlns:w16cid="http://schemas.microsoft.com/office/word/2016/wordml/cid" xmlns:w16="http://schemas.microsoft.com/office/word/2018/wordml" xmlns:w16sdtdh="http://schemas.microsoft.com/office/word/2020/wordml/sdtdatahash" xmlns:w16se="http://schemas.microsoft.com/office/word/2015/wordml/symex" xmlns:wpg="http://schemas.microsoft.com/office/word/2010/wordprocessingGroup" xmlns:wpi="http://schemas.microsoft.com/office/word/2010/wordprocessingInk" xmlns:wne="http://schemas.microsoft.com/office/word/2006/wordml" xmlns:wps="http://schemas.microsoft.com/office/word/2010/wordprocessingShape" mc:Ignorable="w14 w15 w16se w16cid w16 w16cex w16sdtdh wp14">
-  <w:p>
-    <w:pPr>
-      <w:pStyle w:val="Voettekst"/>
-    </w:pPr>
-  </w:p>
-</w:ftr>
-</file>
-
 <file path=word/footnotes.xml><?xml version="1.0" encoding="utf-8"?>
 <w:footnotes xmlns:wpc="http://schemas.microsoft.com/office/word/2010/wordprocessingCanvas" xmlns:cx="http://schemas.microsoft.com/office/drawing/2014/chartex" xmlns:cx1="http://schemas.microsoft.com/office/drawing/2015/9/8/chartex" xmlns:cx2="http://schemas.microsoft.com/office/drawing/2015/10/21/chartex" xmlns:cx3="http://schemas.microsoft.com/office/drawing/2016/5/9/chartex" xmlns:cx4="http://schemas.microsoft.com/office/drawing/2016/5/10/chartex" xmlns:cx5="http://schemas.microsoft.com/office/drawing/2016/5/11/chartex" xmlns:cx6="http://schemas.microsoft.com/office/drawing/2016/5/12/chartex" xmlns:cx7="http://schemas.microsoft.com/office/drawing/2016/5/13/chartex" xmlns:cx8="http://schemas.microsoft.com/office/drawing/2016/5/14/chartex" xmlns:mc="http://schemas.openxmlformats.org/markup-compatibility/2006" xmlns:aink="http://schemas.microsoft.com/office/drawing/2016/ink" xmlns:am3d="http://schemas.microsoft.com/office/drawing/2017/model3d" xmlns:o="urn:schemas-microsoft-com:office:office" xmlns:r="http://schemas.openxmlformats.org/officeDocument/2006/relationships" xmlns:m="http://schemas.openxmlformats.org/officeDocument/2006/math" xmlns:v="urn:schemas-microsoft-com:vml" xmlns:wp14="http://schemas.microsoft.com/office/word/2010/wordprocessingDrawing" xmlns:wp="http://schemas.openxmlformats.org/drawingml/2006/wordprocessingDrawing" xmlns:w10="urn:schemas-microsoft-com:office:word" xmlns:w="http://schemas.openxmlformats.org/wordprocessingml/2006/main" xmlns:w14="http://schemas.microsoft.com/office/word/2010/wordml" xmlns:w15="http://schemas.microsoft.com/office/word/2012/wordml" xmlns:w16cex="http://schemas.microsoft.com/office/word/2018/wordml/cex" xmlns:w16cid="http://schemas.microsoft.com/office/word/2016/wordml/cid" xmlns:w16="http://schemas.microsoft.com/office/word/2018/wordml" xmlns:w16sdtdh="http://schemas.microsoft.com/office/word/2020/wordml/sdtdatahash" xmlns:w16se="http://schemas.microsoft.com/office/word/2015/wordml/symex" xmlns:wpg="http://schemas.microsoft.com/office/word/2010/wordprocessingGroup" xmlns:wpi="http://schemas.microsoft.com/office/word/2010/wordprocessingInk" xmlns:wne="http://schemas.microsoft.com/office/word/2006/wordml" xmlns:wps="http://schemas.microsoft.com/office/word/2010/wordprocessingShape" mc:Ignorable="w14 w15 w16se w16cid w16 w16cex w16sdtdh wp14">
   <w:footnote w:type="separator" w:id="-1">
@@ -1845,37 +1795,21 @@
     <w:pPr>
       <w:pStyle w:val="Koptekst"/>
     </w:pPr>
-  </w:p>
-</w:hdr>
-</file>
-
-<file path=word/header2.xml><?xml version="1.0" encoding="utf-8"?>
-<w:hdr xmlns:wpc="http://schemas.microsoft.com/office/word/2010/wordprocessingCanvas" xmlns:cx="http://schemas.microsoft.com/office/drawing/2014/chartex" xmlns:cx1="http://schemas.microsoft.com/office/drawing/2015/9/8/chartex" xmlns:cx2="http://schemas.microsoft.com/office/drawing/2015/10/21/chartex" xmlns:cx3="http://schemas.microsoft.com/office/drawing/2016/5/9/chartex" xmlns:cx4="http://schemas.microsoft.com/office/drawing/2016/5/10/chartex" xmlns:cx5="http://schemas.microsoft.com/office/drawing/2016/5/11/chartex" xmlns:cx6="http://schemas.microsoft.com/office/drawing/2016/5/12/chartex" xmlns:cx7="http://schemas.microsoft.com/office/drawing/2016/5/13/chartex" xmlns:cx8="http://schemas.microsoft.com/office/drawing/2016/5/14/chartex" xmlns:mc="http://schemas.openxmlformats.org/markup-compatibility/2006" xmlns:aink="http://schemas.microsoft.com/office/drawing/2016/ink" xmlns:am3d="http://schemas.microsoft.com/office/drawing/2017/model3d" xmlns:o="urn:schemas-microsoft-com:office:office" xmlns:r="http://schemas.openxmlformats.org/officeDocument/2006/relationships" xmlns:m="http://schemas.openxmlformats.org/officeDocument/2006/math" xmlns:v="urn:schemas-microsoft-com:vml" xmlns:wp14="http://schemas.microsoft.com/office/word/2010/wordprocessingDrawing" xmlns:wp="http://schemas.openxmlformats.org/drawingml/2006/wordprocessingDrawing" xmlns:w10="urn:schemas-microsoft-com:office:word" xmlns:w="http://schemas.openxmlformats.org/wordprocessingml/2006/main" xmlns:w14="http://schemas.microsoft.com/office/word/2010/wordml" xmlns:w15="http://schemas.microsoft.com/office/word/2012/wordml" xmlns:w16cex="http://schemas.microsoft.com/office/word/2018/wordml/cex" xmlns:w16cid="http://schemas.microsoft.com/office/word/2016/wordml/cid" xmlns:w16="http://schemas.microsoft.com/office/word/2018/wordml" xmlns:w16sdtdh="http://schemas.microsoft.com/office/word/2020/wordml/sdtdatahash" xmlns:w16se="http://schemas.microsoft.com/office/word/2015/wordml/symex" xmlns:wpg="http://schemas.microsoft.com/office/word/2010/wordprocessingGroup" xmlns:wpi="http://schemas.microsoft.com/office/word/2010/wordprocessingInk" xmlns:wne="http://schemas.microsoft.com/office/word/2006/wordml" xmlns:wps="http://schemas.microsoft.com/office/word/2010/wordprocessingShape" mc:Ignorable="w14 w15 w16se w16cid w16 w16cex w16sdtdh wp14">
-  <w:p>
-    <w:pPr>
-      <w:pStyle w:val="Koptekst"/>
-    </w:pPr>
     <w:r>
-      <w:t xml:space="preserve">Debriefing project reservering </w:t>
+      <w:t>Debriefing project reservering</w:t>
     </w:r>
-    <w:proofErr w:type="spellStart"/>
     <w:r>
-      <w:t>syteem</w:t>
+      <w:t>s</w:t>
     </w:r>
-    <w:proofErr w:type="spellEnd"/>
     <w:r>
-      <w:t xml:space="preserve"> Hamburgers</w:t>
+      <w:t>sy</w:t>
     </w:r>
-  </w:p>
-</w:hdr>
-</file>
-
-<file path=word/header3.xml><?xml version="1.0" encoding="utf-8"?>
-<w:hdr xmlns:wpc="http://schemas.microsoft.com/office/word/2010/wordprocessingCanvas" xmlns:cx="http://schemas.microsoft.com/office/drawing/2014/chartex" xmlns:cx1="http://schemas.microsoft.com/office/drawing/2015/9/8/chartex" xmlns:cx2="http://schemas.microsoft.com/office/drawing/2015/10/21/chartex" xmlns:cx3="http://schemas.microsoft.com/office/drawing/2016/5/9/chartex" xmlns:cx4="http://schemas.microsoft.com/office/drawing/2016/5/10/chartex" xmlns:cx5="http://schemas.microsoft.com/office/drawing/2016/5/11/chartex" xmlns:cx6="http://schemas.microsoft.com/office/drawing/2016/5/12/chartex" xmlns:cx7="http://schemas.microsoft.com/office/drawing/2016/5/13/chartex" xmlns:cx8="http://schemas.microsoft.com/office/drawing/2016/5/14/chartex" xmlns:mc="http://schemas.openxmlformats.org/markup-compatibility/2006" xmlns:aink="http://schemas.microsoft.com/office/drawing/2016/ink" xmlns:am3d="http://schemas.microsoft.com/office/drawing/2017/model3d" xmlns:o="urn:schemas-microsoft-com:office:office" xmlns:r="http://schemas.openxmlformats.org/officeDocument/2006/relationships" xmlns:m="http://schemas.openxmlformats.org/officeDocument/2006/math" xmlns:v="urn:schemas-microsoft-com:vml" xmlns:wp14="http://schemas.microsoft.com/office/word/2010/wordprocessingDrawing" xmlns:wp="http://schemas.openxmlformats.org/drawingml/2006/wordprocessingDrawing" xmlns:w10="urn:schemas-microsoft-com:office:word" xmlns:w="http://schemas.openxmlformats.org/wordprocessingml/2006/main" xmlns:w14="http://schemas.microsoft.com/office/word/2010/wordml" xmlns:w15="http://schemas.microsoft.com/office/word/2012/wordml" xmlns:w16cex="http://schemas.microsoft.com/office/word/2018/wordml/cex" xmlns:w16cid="http://schemas.microsoft.com/office/word/2016/wordml/cid" xmlns:w16="http://schemas.microsoft.com/office/word/2018/wordml" xmlns:w16sdtdh="http://schemas.microsoft.com/office/word/2020/wordml/sdtdatahash" xmlns:w16se="http://schemas.microsoft.com/office/word/2015/wordml/symex" xmlns:wpg="http://schemas.microsoft.com/office/word/2010/wordprocessingGroup" xmlns:wpi="http://schemas.microsoft.com/office/word/2010/wordprocessingInk" xmlns:wne="http://schemas.microsoft.com/office/word/2006/wordml" xmlns:wps="http://schemas.microsoft.com/office/word/2010/wordprocessingShape" mc:Ignorable="w14 w15 w16se w16cid w16 w16cex w16sdtdh wp14">
-  <w:p>
-    <w:pPr>
-      <w:pStyle w:val="Koptekst"/>
-    </w:pPr>
+    <w:r>
+      <w:t>st</w:t>
+    </w:r>
+    <w:r>
+      <w:t>eem Hamburgers</w:t>
+    </w:r>
   </w:p>
 </w:hdr>
 </file>

</xml_diff>

<commit_message>
v0.0.6 Documentation v1.1.1 added/
</commit_message>
<xml_diff>
--- a/documentation/Debriefing.v1.1.0.docx
+++ b/documentation/Debriefing.v1.1.0.docx
@@ -1698,6 +1698,22 @@
     <w:p/>
     <w:p/>
     <w:p>
+      <w:pPr>
+        <w:tabs>
+          <w:tab w:val="left" w:pos="708"/>
+          <w:tab w:val="left" w:pos="1416"/>
+          <w:tab w:val="left" w:pos="2124"/>
+          <w:tab w:val="left" w:pos="2832"/>
+          <w:tab w:val="left" w:pos="3540"/>
+          <w:tab w:val="left" w:pos="4248"/>
+          <w:tab w:val="left" w:pos="4956"/>
+          <w:tab w:val="left" w:pos="5664"/>
+          <w:tab w:val="left" w:pos="6372"/>
+          <w:tab w:val="left" w:pos="7080"/>
+          <w:tab w:val="left" w:pos="7788"/>
+          <w:tab w:val="right" w:pos="9072"/>
+        </w:tabs>
+      </w:pPr>
       <w:r>
         <w:t>Handtekening opdrachtgever:</w:t>
       </w:r>
@@ -1710,8 +1726,19 @@
       </w:r>
       <w:proofErr w:type="spellEnd"/>
       <w:r>
-        <w:t xml:space="preserve"> Vervaet</w:t>
-      </w:r>
+        <w:t xml:space="preserve"> </w:t>
+      </w:r>
+      <w:proofErr w:type="spellStart"/>
+      <w:r>
+        <w:t>Verva</w:t>
+      </w:r>
+      <w:r>
+        <w:t>a</w:t>
+      </w:r>
+      <w:r>
+        <w:t>t</w:t>
+      </w:r>
+      <w:proofErr w:type="spellEnd"/>
       <w:r>
         <w:tab/>
       </w:r>
@@ -1725,6 +1752,27 @@
         <w:tab/>
         <w:t>Datum: 20-11-2021</w:t>
       </w:r>
+      <w:r>
+        <w:tab/>
+      </w:r>
+    </w:p>
+    <w:p>
+      <w:pPr>
+        <w:tabs>
+          <w:tab w:val="left" w:pos="708"/>
+          <w:tab w:val="left" w:pos="1416"/>
+          <w:tab w:val="left" w:pos="2124"/>
+          <w:tab w:val="left" w:pos="2832"/>
+          <w:tab w:val="left" w:pos="3540"/>
+          <w:tab w:val="left" w:pos="4248"/>
+          <w:tab w:val="left" w:pos="4956"/>
+          <w:tab w:val="left" w:pos="5664"/>
+          <w:tab w:val="left" w:pos="6372"/>
+          <w:tab w:val="left" w:pos="7080"/>
+          <w:tab w:val="left" w:pos="7788"/>
+          <w:tab w:val="right" w:pos="9072"/>
+        </w:tabs>
+      </w:pPr>
     </w:p>
     <w:p/>
     <w:p/>

</xml_diff>